<commit_message>
adds r-squared to regression table example
</commit_message>
<xml_diff>
--- a/lectures/Regression/RegressionExample.docx
+++ b/lectures/Regression/RegressionExample.docx
@@ -59,7 +59,274 @@
         <mc:AlternateContent>
           <mc:Choice Requires="wps">
             <w:drawing>
-              <wp:anchor distT="0" distB="0" distL="114300" distR="114300" simplePos="0" relativeHeight="251689984" behindDoc="0" locked="0" layoutInCell="1" allowOverlap="1" wp14:anchorId="36E1EA89" wp14:editId="4787D82A">
+              <wp:anchor distT="0" distB="0" distL="114300" distR="114300" simplePos="0" relativeHeight="251694080" behindDoc="0" locked="0" layoutInCell="1" allowOverlap="1" wp14:anchorId="57247D98" wp14:editId="6691598F">
+                <wp:simplePos x="0" y="0"/>
+                <wp:positionH relativeFrom="column">
+                  <wp:posOffset>-903132</wp:posOffset>
+                </wp:positionH>
+                <wp:positionV relativeFrom="paragraph">
+                  <wp:posOffset>4625975</wp:posOffset>
+                </wp:positionV>
+                <wp:extent cx="916453" cy="435935"/>
+                <wp:effectExtent l="0" t="0" r="0" b="0"/>
+                <wp:wrapNone/>
+                <wp:docPr id="591892194" name="Text Box 4"/>
+                <wp:cNvGraphicFramePr/>
+                <a:graphic xmlns:a="http://schemas.openxmlformats.org/drawingml/2006/main">
+                  <a:graphicData uri="http://schemas.microsoft.com/office/word/2010/wordprocessingShape">
+                    <wps:wsp>
+                      <wps:cNvSpPr txBox="1"/>
+                      <wps:spPr>
+                        <a:xfrm>
+                          <a:off x="0" y="0"/>
+                          <a:ext cx="916453" cy="435935"/>
+                        </a:xfrm>
+                        <a:prstGeom prst="rect">
+                          <a:avLst/>
+                        </a:prstGeom>
+                        <a:ln>
+                          <a:noFill/>
+                        </a:ln>
+                      </wps:spPr>
+                      <wps:style>
+                        <a:lnRef idx="2">
+                          <a:schemeClr val="accent1"/>
+                        </a:lnRef>
+                        <a:fillRef idx="1">
+                          <a:schemeClr val="lt1"/>
+                        </a:fillRef>
+                        <a:effectRef idx="0">
+                          <a:schemeClr val="accent1"/>
+                        </a:effectRef>
+                        <a:fontRef idx="minor">
+                          <a:schemeClr val="dk1"/>
+                        </a:fontRef>
+                      </wps:style>
+                      <wps:txbx>
+                        <w:txbxContent>
+                          <w:p>
+                            <w:pPr>
+                              <w:rPr>
+                                <w:rFonts w:ascii="Arial" w:hAnsi="Arial" w:cs="Arial"/>
+                                <w:color w:val="8DD873" w:themeColor="accent6" w:themeTint="99"/>
+                                <w:sz w:val="18"/>
+                                <w:szCs w:val="18"/>
+                              </w:rPr>
+                            </w:pPr>
+                            <w:r>
+                              <w:rPr>
+                                <w:rFonts w:ascii="Arial" w:hAnsi="Arial" w:cs="Arial"/>
+                                <w:color w:val="8DD873" w:themeColor="accent6" w:themeTint="99"/>
+                                <w:sz w:val="18"/>
+                                <w:szCs w:val="18"/>
+                              </w:rPr>
+                              <w:t>Coefficient</w:t>
+                            </w:r>
+                            <w:r>
+                              <w:rPr>
+                                <w:rFonts w:ascii="Arial" w:hAnsi="Arial" w:cs="Arial"/>
+                                <w:color w:val="8DD873" w:themeColor="accent6" w:themeTint="99"/>
+                                <w:sz w:val="18"/>
+                                <w:szCs w:val="18"/>
+                              </w:rPr>
+                              <w:t xml:space="preserve"> of</w:t>
+                            </w:r>
+                          </w:p>
+                          <w:p>
+                            <w:pPr>
+                              <w:rPr>
+                                <w:rFonts w:ascii="Arial" w:hAnsi="Arial" w:cs="Arial"/>
+                                <w:color w:val="8DD873" w:themeColor="accent6" w:themeTint="99"/>
+                                <w:sz w:val="18"/>
+                                <w:szCs w:val="18"/>
+                              </w:rPr>
+                            </w:pPr>
+                            <w:r>
+                              <w:rPr>
+                                <w:rFonts w:ascii="Arial" w:hAnsi="Arial" w:cs="Arial"/>
+                                <w:color w:val="8DD873" w:themeColor="accent6" w:themeTint="99"/>
+                                <w:sz w:val="18"/>
+                                <w:szCs w:val="18"/>
+                              </w:rPr>
+                              <w:t>Determination</w:t>
+                            </w:r>
+                          </w:p>
+                        </w:txbxContent>
+                      </wps:txbx>
+                      <wps:bodyPr rot="0" spcFirstLastPara="0" vertOverflow="overflow" horzOverflow="overflow" vert="horz" wrap="square" lIns="91440" tIns="45720" rIns="91440" bIns="45720" numCol="1" spcCol="0" rtlCol="0" fromWordArt="0" anchor="t" anchorCtr="0" forceAA="0" compatLnSpc="1">
+                        <a:prstTxWarp prst="textNoShape">
+                          <a:avLst/>
+                        </a:prstTxWarp>
+                        <a:noAutofit/>
+                      </wps:bodyPr>
+                    </wps:wsp>
+                  </a:graphicData>
+                </a:graphic>
+                <wp14:sizeRelH relativeFrom="margin">
+                  <wp14:pctWidth>0</wp14:pctWidth>
+                </wp14:sizeRelH>
+                <wp14:sizeRelV relativeFrom="margin">
+                  <wp14:pctHeight>0</wp14:pctHeight>
+                </wp14:sizeRelV>
+              </wp:anchor>
+            </w:drawing>
+          </mc:Choice>
+          <mc:Fallback>
+            <w:pict>
+              <v:shapetype w14:anchorId="57247D98" id="_x0000_t202" coordsize="21600,21600" o:spt="202" path="m,l,21600r21600,l21600,xe">
+                <v:stroke joinstyle="miter"/>
+                <v:path gradientshapeok="t" o:connecttype="rect"/>
+              </v:shapetype>
+              <v:shape id="Text Box 4" o:spid="_x0000_s1026" type="#_x0000_t202" style="position:absolute;margin-left:-71.1pt;margin-top:364.25pt;width:72.15pt;height:34.35pt;z-index:251694080;visibility:visible;mso-wrap-style:square;mso-width-percent:0;mso-height-percent:0;mso-wrap-distance-left:9pt;mso-wrap-distance-top:0;mso-wrap-distance-right:9pt;mso-wrap-distance-bottom:0;mso-position-horizontal:absolute;mso-position-horizontal-relative:text;mso-position-vertical:absolute;mso-position-vertical-relative:text;mso-width-percent:0;mso-height-percent:0;mso-width-relative:margin;mso-height-relative:margin;v-text-anchor:top" o:gfxdata="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" fillcolor="white [3201]" stroked="f" strokeweight="1pt">
+                <v:textbox>
+                  <w:txbxContent>
+                    <w:p>
+                      <w:pPr>
+                        <w:rPr>
+                          <w:rFonts w:ascii="Arial" w:hAnsi="Arial" w:cs="Arial"/>
+                          <w:color w:val="8DD873" w:themeColor="accent6" w:themeTint="99"/>
+                          <w:sz w:val="18"/>
+                          <w:szCs w:val="18"/>
+                        </w:rPr>
+                      </w:pPr>
+                      <w:r>
+                        <w:rPr>
+                          <w:rFonts w:ascii="Arial" w:hAnsi="Arial" w:cs="Arial"/>
+                          <w:color w:val="8DD873" w:themeColor="accent6" w:themeTint="99"/>
+                          <w:sz w:val="18"/>
+                          <w:szCs w:val="18"/>
+                        </w:rPr>
+                        <w:t>Coefficient</w:t>
+                      </w:r>
+                      <w:r>
+                        <w:rPr>
+                          <w:rFonts w:ascii="Arial" w:hAnsi="Arial" w:cs="Arial"/>
+                          <w:color w:val="8DD873" w:themeColor="accent6" w:themeTint="99"/>
+                          <w:sz w:val="18"/>
+                          <w:szCs w:val="18"/>
+                        </w:rPr>
+                        <w:t xml:space="preserve"> of</w:t>
+                      </w:r>
+                    </w:p>
+                    <w:p>
+                      <w:pPr>
+                        <w:rPr>
+                          <w:rFonts w:ascii="Arial" w:hAnsi="Arial" w:cs="Arial"/>
+                          <w:color w:val="8DD873" w:themeColor="accent6" w:themeTint="99"/>
+                          <w:sz w:val="18"/>
+                          <w:szCs w:val="18"/>
+                        </w:rPr>
+                      </w:pPr>
+                      <w:r>
+                        <w:rPr>
+                          <w:rFonts w:ascii="Arial" w:hAnsi="Arial" w:cs="Arial"/>
+                          <w:color w:val="8DD873" w:themeColor="accent6" w:themeTint="99"/>
+                          <w:sz w:val="18"/>
+                          <w:szCs w:val="18"/>
+                        </w:rPr>
+                        <w:t>Determination</w:t>
+                      </w:r>
+                    </w:p>
+                  </w:txbxContent>
+                </v:textbox>
+              </v:shape>
+            </w:pict>
+          </mc:Fallback>
+        </mc:AlternateContent>
+      </w:r>
+      <w:r>
+        <w:rPr>
+          <w:noProof/>
+        </w:rPr>
+        <mc:AlternateContent>
+          <mc:Choice Requires="wps">
+            <w:drawing>
+              <wp:anchor distT="0" distB="0" distL="114300" distR="114300" simplePos="0" relativeHeight="251692032" behindDoc="0" locked="0" layoutInCell="1" allowOverlap="1" wp14:anchorId="2D5B5AC5" wp14:editId="215F5C35">
+                <wp:simplePos x="0" y="0"/>
+                <wp:positionH relativeFrom="column">
+                  <wp:posOffset>44598</wp:posOffset>
+                </wp:positionH>
+                <wp:positionV relativeFrom="paragraph">
+                  <wp:posOffset>4723751</wp:posOffset>
+                </wp:positionV>
+                <wp:extent cx="5941060" cy="168054"/>
+                <wp:effectExtent l="12700" t="12700" r="27940" b="22860"/>
+                <wp:wrapNone/>
+                <wp:docPr id="1031038142" name="Rounded Rectangle 3"/>
+                <wp:cNvGraphicFramePr/>
+                <a:graphic xmlns:a="http://schemas.openxmlformats.org/drawingml/2006/main">
+                  <a:graphicData uri="http://schemas.microsoft.com/office/word/2010/wordprocessingShape">
+                    <wps:wsp>
+                      <wps:cNvSpPr/>
+                      <wps:spPr>
+                        <a:xfrm>
+                          <a:off x="0" y="0"/>
+                          <a:ext cx="5941060" cy="168054"/>
+                        </a:xfrm>
+                        <a:prstGeom prst="roundRect">
+                          <a:avLst/>
+                        </a:prstGeom>
+                        <a:noFill/>
+                        <a:ln w="38100">
+                          <a:solidFill>
+                            <a:schemeClr val="accent6">
+                              <a:lumMod val="40000"/>
+                              <a:lumOff val="60000"/>
+                            </a:schemeClr>
+                          </a:solidFill>
+                        </a:ln>
+                      </wps:spPr>
+                      <wps:style>
+                        <a:lnRef idx="2">
+                          <a:schemeClr val="accent1">
+                            <a:shade val="15000"/>
+                          </a:schemeClr>
+                        </a:lnRef>
+                        <a:fillRef idx="1">
+                          <a:schemeClr val="accent1"/>
+                        </a:fillRef>
+                        <a:effectRef idx="0">
+                          <a:schemeClr val="accent1"/>
+                        </a:effectRef>
+                        <a:fontRef idx="minor">
+                          <a:schemeClr val="lt1"/>
+                        </a:fontRef>
+                      </wps:style>
+                      <wps:bodyPr rot="0" spcFirstLastPara="0" vertOverflow="overflow" horzOverflow="overflow" vert="horz" wrap="square" lIns="91440" tIns="45720" rIns="91440" bIns="45720" numCol="1" spcCol="0" rtlCol="0" fromWordArt="0" anchor="ctr" anchorCtr="0" forceAA="0" compatLnSpc="1">
+                        <a:prstTxWarp prst="textNoShape">
+                          <a:avLst/>
+                        </a:prstTxWarp>
+                        <a:noAutofit/>
+                      </wps:bodyPr>
+                    </wps:wsp>
+                  </a:graphicData>
+                </a:graphic>
+                <wp14:sizeRelH relativeFrom="margin">
+                  <wp14:pctWidth>0</wp14:pctWidth>
+                </wp14:sizeRelH>
+                <wp14:sizeRelV relativeFrom="margin">
+                  <wp14:pctHeight>0</wp14:pctHeight>
+                </wp14:sizeRelV>
+              </wp:anchor>
+            </w:drawing>
+          </mc:Choice>
+          <mc:Fallback>
+            <w:pict>
+              <v:roundrect w14:anchorId="65EA4A83" id="Rounded Rectangle 3" o:spid="_x0000_s1026" style="position:absolute;margin-left:3.5pt;margin-top:371.95pt;width:467.8pt;height:13.25pt;z-index:251692032;visibility:visible;mso-wrap-style:square;mso-width-percent:0;mso-height-percent:0;mso-wrap-distance-left:9pt;mso-wrap-distance-top:0;mso-wrap-distance-right:9pt;mso-wrap-distance-bottom:0;mso-position-horizontal:absolute;mso-position-horizontal-relative:text;mso-position-vertical:absolute;mso-position-vertical-relative:text;mso-width-percent:0;mso-height-percent:0;mso-width-relative:margin;mso-height-relative:margin;v-text-anchor:middle" arcsize="10923f" o:gfxdata="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" filled="f" strokecolor="#b3e5a1 [1305]" strokeweight="3pt">
+                <v:stroke joinstyle="miter"/>
+              </v:roundrect>
+            </w:pict>
+          </mc:Fallback>
+        </mc:AlternateContent>
+      </w:r>
+      <w:r>
+        <w:rPr>
+          <w:noProof/>
+        </w:rPr>
+        <mc:AlternateContent>
+          <mc:Choice Requires="wps">
+            <w:drawing>
+              <wp:anchor distT="0" distB="0" distL="114300" distR="114300" simplePos="0" relativeHeight="251689984" behindDoc="0" locked="0" layoutInCell="1" allowOverlap="1" wp14:anchorId="36E1EA89" wp14:editId="38E12F51">
                 <wp:simplePos x="0" y="0"/>
                 <wp:positionH relativeFrom="column">
                   <wp:posOffset>2147570</wp:posOffset>
@@ -141,11 +408,7 @@
           </mc:Choice>
           <mc:Fallback>
             <w:pict>
-              <v:shapetype w14:anchorId="36E1EA89" id="_x0000_t202" coordsize="21600,21600" o:spt="202" path="m,l,21600r21600,l21600,xe">
-                <v:stroke joinstyle="miter"/>
-                <v:path gradientshapeok="t" o:connecttype="rect"/>
-              </v:shapetype>
-              <v:shape id="Text Box 4" o:spid="_x0000_s1026" type="#_x0000_t202" style="position:absolute;margin-left:169.1pt;margin-top:417.7pt;width:82.5pt;height:22.7pt;z-index:251689984;visibility:visible;mso-wrap-style:square;mso-width-percent:0;mso-height-percent:0;mso-wrap-distance-left:9pt;mso-wrap-distance-top:0;mso-wrap-distance-right:9pt;mso-wrap-distance-bottom:0;mso-position-horizontal:absolute;mso-position-horizontal-relative:text;mso-position-vertical:absolute;mso-position-vertical-relative:text;mso-width-percent:0;mso-height-percent:0;mso-width-relative:margin;mso-height-relative:margin;v-text-anchor:top" o:gfxdata="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" fillcolor="white [3201]" stroked="f" strokeweight="1pt">
+              <v:shape w14:anchorId="36E1EA89" id="_x0000_s1027" type="#_x0000_t202" style="position:absolute;margin-left:169.1pt;margin-top:417.7pt;width:82.5pt;height:22.7pt;z-index:251689984;visibility:visible;mso-wrap-style:square;mso-width-percent:0;mso-height-percent:0;mso-wrap-distance-left:9pt;mso-wrap-distance-top:0;mso-wrap-distance-right:9pt;mso-wrap-distance-bottom:0;mso-position-horizontal:absolute;mso-position-horizontal-relative:text;mso-position-vertical:absolute;mso-position-vertical-relative:text;mso-width-percent:0;mso-height-percent:0;mso-width-relative:margin;mso-height-relative:margin;v-text-anchor:top" o:gfxdata="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" fillcolor="white [3201]" stroked="f" strokeweight="1pt">
                 <v:textbox>
                   <w:txbxContent>
                     <w:p>
@@ -177,7 +440,7 @@
         <mc:AlternateContent>
           <mc:Choice Requires="wps">
             <w:drawing>
-              <wp:anchor distT="0" distB="0" distL="114300" distR="114300" simplePos="0" relativeHeight="251687936" behindDoc="0" locked="0" layoutInCell="1" allowOverlap="1" wp14:anchorId="5BE2D7B7" wp14:editId="2144346D">
+              <wp:anchor distT="0" distB="0" distL="114300" distR="114300" simplePos="0" relativeHeight="251687936" behindDoc="0" locked="0" layoutInCell="1" allowOverlap="1" wp14:anchorId="5BE2D7B7" wp14:editId="4EC3F8F8">
                 <wp:simplePos x="0" y="0"/>
                 <wp:positionH relativeFrom="column">
                   <wp:posOffset>5879465</wp:posOffset>
@@ -301,7 +564,7 @@
           </mc:Choice>
           <mc:Fallback>
             <w:pict>
-              <v:shape w14:anchorId="5BE2D7B7" id="_x0000_s1027" type="#_x0000_t202" style="position:absolute;margin-left:462.95pt;margin-top:21.15pt;width:66.15pt;height:41.1pt;z-index:251687936;visibility:visible;mso-wrap-style:square;mso-width-percent:0;mso-height-percent:0;mso-wrap-distance-left:9pt;mso-wrap-distance-top:0;mso-wrap-distance-right:9pt;mso-wrap-distance-bottom:0;mso-position-horizontal:absolute;mso-position-horizontal-relative:text;mso-position-vertical:absolute;mso-position-vertical-relative:text;mso-width-percent:0;mso-height-percent:0;mso-width-relative:margin;mso-height-relative:margin;v-text-anchor:top" o:gfxdata="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" fillcolor="white [3201]" stroked="f" strokeweight="1pt">
+              <v:shape w14:anchorId="5BE2D7B7" id="_x0000_s1028" type="#_x0000_t202" style="position:absolute;margin-left:462.95pt;margin-top:21.15pt;width:66.15pt;height:41.1pt;z-index:251687936;visibility:visible;mso-wrap-style:square;mso-width-percent:0;mso-height-percent:0;mso-wrap-distance-left:9pt;mso-wrap-distance-top:0;mso-wrap-distance-right:9pt;mso-wrap-distance-bottom:0;mso-position-horizontal:absolute;mso-position-horizontal-relative:text;mso-position-vertical:absolute;mso-position-vertical-relative:text;mso-width-percent:0;mso-height-percent:0;mso-width-relative:margin;mso-height-relative:margin;v-text-anchor:top" o:gfxdata="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" fillcolor="white [3201]" stroked="f" strokeweight="1pt">
                 <v:textbox>
                   <w:txbxContent>
                     <w:p>
@@ -375,7 +638,7 @@
         <mc:AlternateContent>
           <mc:Choice Requires="wps">
             <w:drawing>
-              <wp:anchor distT="0" distB="0" distL="114300" distR="114300" simplePos="0" relativeHeight="251685888" behindDoc="0" locked="0" layoutInCell="1" allowOverlap="1" wp14:anchorId="07CAC76F" wp14:editId="41BA53A7">
+              <wp:anchor distT="0" distB="0" distL="114300" distR="114300" simplePos="0" relativeHeight="251685888" behindDoc="0" locked="0" layoutInCell="1" allowOverlap="1" wp14:anchorId="07CAC76F" wp14:editId="4F3311E4">
                 <wp:simplePos x="0" y="0"/>
                 <wp:positionH relativeFrom="column">
                   <wp:posOffset>1894205</wp:posOffset>
@@ -446,7 +709,7 @@
           </mc:Choice>
           <mc:Fallback>
             <w:pict>
-              <v:roundrect w14:anchorId="28091873" id="Rounded Rectangle 3" o:spid="_x0000_s1026" style="position:absolute;margin-left:149.15pt;margin-top:32.7pt;width:304.6pt;height:15.3pt;z-index:251685888;visibility:visible;mso-wrap-style:square;mso-width-percent:0;mso-height-percent:0;mso-wrap-distance-left:9pt;mso-wrap-distance-top:0;mso-wrap-distance-right:9pt;mso-wrap-distance-bottom:0;mso-position-horizontal:absolute;mso-position-horizontal-relative:text;mso-position-vertical:absolute;mso-position-vertical-relative:text;mso-width-percent:0;mso-height-percent:0;mso-width-relative:margin;mso-height-relative:margin;v-text-anchor:middle" arcsize="10923f" o:gfxdata="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" filled="f" strokecolor="#95dcf7 [1303]" strokeweight="3pt">
+              <v:roundrect w14:anchorId="739CEFDB" id="Rounded Rectangle 3" o:spid="_x0000_s1026" style="position:absolute;margin-left:149.15pt;margin-top:32.7pt;width:304.6pt;height:15.3pt;z-index:251685888;visibility:visible;mso-wrap-style:square;mso-width-percent:0;mso-height-percent:0;mso-wrap-distance-left:9pt;mso-wrap-distance-top:0;mso-wrap-distance-right:9pt;mso-wrap-distance-bottom:0;mso-position-horizontal:absolute;mso-position-horizontal-relative:text;mso-position-vertical:absolute;mso-position-vertical-relative:text;mso-width-percent:0;mso-height-percent:0;mso-width-relative:margin;mso-height-relative:margin;v-text-anchor:middle" arcsize="10923f" o:gfxdata="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" filled="f" strokecolor="#95dcf7 [1303]" strokeweight="3pt">
                 <v:stroke joinstyle="miter"/>
               </v:roundrect>
             </w:pict>
@@ -460,7 +723,7 @@
         <mc:AlternateContent>
           <mc:Choice Requires="wps">
             <w:drawing>
-              <wp:anchor distT="0" distB="0" distL="114300" distR="114300" simplePos="0" relativeHeight="251683840" behindDoc="0" locked="0" layoutInCell="1" allowOverlap="1" wp14:anchorId="30AB1B7E" wp14:editId="52CC2992">
+              <wp:anchor distT="0" distB="0" distL="114300" distR="114300" simplePos="0" relativeHeight="251683840" behindDoc="0" locked="0" layoutInCell="1" allowOverlap="1" wp14:anchorId="30AB1B7E" wp14:editId="754242D3">
                 <wp:simplePos x="0" y="0"/>
                 <wp:positionH relativeFrom="column">
                   <wp:posOffset>5985672</wp:posOffset>
@@ -546,7 +809,7 @@
           </mc:Choice>
           <mc:Fallback>
             <w:pict>
-              <v:shape w14:anchorId="30AB1B7E" id="_x0000_s1028" type="#_x0000_t202" style="position:absolute;margin-left:471.3pt;margin-top:326.55pt;width:78.1pt;height:22.6pt;z-index:251683840;visibility:visible;mso-wrap-style:square;mso-width-percent:0;mso-height-percent:0;mso-wrap-distance-left:9pt;mso-wrap-distance-top:0;mso-wrap-distance-right:9pt;mso-wrap-distance-bottom:0;mso-position-horizontal:absolute;mso-position-horizontal-relative:text;mso-position-vertical:absolute;mso-position-vertical-relative:text;mso-width-percent:0;mso-height-percent:0;mso-width-relative:margin;mso-height-relative:margin;v-text-anchor:top" o:gfxdata="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" fillcolor="white [3201]" stroked="f" strokeweight="1pt">
+              <v:shape w14:anchorId="30AB1B7E" id="_x0000_s1029" type="#_x0000_t202" style="position:absolute;margin-left:471.3pt;margin-top:326.55pt;width:78.1pt;height:22.6pt;z-index:251683840;visibility:visible;mso-wrap-style:square;mso-width-percent:0;mso-height-percent:0;mso-wrap-distance-left:9pt;mso-wrap-distance-top:0;mso-wrap-distance-right:9pt;mso-wrap-distance-bottom:0;mso-position-horizontal:absolute;mso-position-horizontal-relative:text;mso-position-vertical:absolute;mso-position-vertical-relative:text;mso-width-percent:0;mso-height-percent:0;mso-width-relative:margin;mso-height-relative:margin;v-text-anchor:top" o:gfxdata="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" fillcolor="white [3201]" stroked="f" strokeweight="1pt">
                 <v:textbox>
                   <w:txbxContent>
                     <w:p>
@@ -582,7 +845,7 @@
         <mc:AlternateContent>
           <mc:Choice Requires="wps">
             <w:drawing>
-              <wp:anchor distT="0" distB="0" distL="114300" distR="114300" simplePos="0" relativeHeight="251680768" behindDoc="0" locked="0" layoutInCell="1" allowOverlap="1" wp14:anchorId="7CA48070" wp14:editId="7D63A81E">
+              <wp:anchor distT="0" distB="0" distL="114300" distR="114300" simplePos="0" relativeHeight="251680768" behindDoc="0" locked="0" layoutInCell="1" allowOverlap="1" wp14:anchorId="7CA48070" wp14:editId="0A0A812E">
                 <wp:simplePos x="0" y="0"/>
                 <wp:positionH relativeFrom="column">
                   <wp:posOffset>1905</wp:posOffset>
@@ -650,7 +913,7 @@
           </mc:Choice>
           <mc:Fallback>
             <w:pict>
-              <v:roundrect w14:anchorId="147E8311" id="Rounded Rectangle 3" o:spid="_x0000_s1026" style="position:absolute;margin-left:.15pt;margin-top:320.85pt;width:467.8pt;height:34.15pt;z-index:251680768;visibility:visible;mso-wrap-style:square;mso-width-percent:0;mso-height-percent:0;mso-wrap-distance-left:9pt;mso-wrap-distance-top:0;mso-wrap-distance-right:9pt;mso-wrap-distance-bottom:0;mso-position-horizontal:absolute;mso-position-horizontal-relative:text;mso-position-vertical:absolute;mso-position-vertical-relative:text;mso-width-percent:0;mso-height-percent:0;mso-width-relative:margin;mso-height-relative:margin;v-text-anchor:middle" arcsize="10923f" o:gfxdata="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" filled="f" strokecolor="#7030a0" strokeweight="3pt">
+              <v:roundrect w14:anchorId="115F047B" id="Rounded Rectangle 3" o:spid="_x0000_s1026" style="position:absolute;margin-left:.15pt;margin-top:320.85pt;width:467.8pt;height:34.15pt;z-index:251680768;visibility:visible;mso-wrap-style:square;mso-width-percent:0;mso-height-percent:0;mso-wrap-distance-left:9pt;mso-wrap-distance-top:0;mso-wrap-distance-right:9pt;mso-wrap-distance-bottom:0;mso-position-horizontal:absolute;mso-position-horizontal-relative:text;mso-position-vertical:absolute;mso-position-vertical-relative:text;mso-width-percent:0;mso-height-percent:0;mso-width-relative:margin;mso-height-relative:margin;v-text-anchor:middle" arcsize="10923f" o:gfxdata="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" filled="f" strokecolor="#7030a0" strokeweight="3pt">
                 <v:stroke joinstyle="miter"/>
               </v:roundrect>
             </w:pict>
@@ -664,7 +927,7 @@
         <mc:AlternateContent>
           <mc:Choice Requires="wps">
             <w:drawing>
-              <wp:anchor distT="0" distB="0" distL="114300" distR="114300" simplePos="0" relativeHeight="251662336" behindDoc="0" locked="0" layoutInCell="1" allowOverlap="1" wp14:anchorId="684E2667" wp14:editId="73357E2E">
+              <wp:anchor distT="0" distB="0" distL="114300" distR="114300" simplePos="0" relativeHeight="251662336" behindDoc="0" locked="0" layoutInCell="1" allowOverlap="1" wp14:anchorId="684E2667" wp14:editId="41ABDD85">
                 <wp:simplePos x="0" y="0"/>
                 <wp:positionH relativeFrom="column">
                   <wp:posOffset>1961075</wp:posOffset>
@@ -692,7 +955,9 @@
                         <a:noFill/>
                         <a:ln w="38100">
                           <a:solidFill>
-                            <a:srgbClr val="00B050"/>
+                            <a:schemeClr val="accent6">
+                              <a:lumMod val="50000"/>
+                            </a:schemeClr>
                           </a:solidFill>
                         </a:ln>
                       </wps:spPr>
@@ -732,7 +997,7 @@
           </mc:Choice>
           <mc:Fallback>
             <w:pict>
-              <v:roundrect w14:anchorId="5A91E18F" id="Rounded Rectangle 3" o:spid="_x0000_s1026" style="position:absolute;margin-left:154.4pt;margin-top:52.8pt;width:309.15pt;height:265.8pt;z-index:251662336;visibility:visible;mso-wrap-style:square;mso-width-percent:0;mso-height-percent:0;mso-wrap-distance-left:9pt;mso-wrap-distance-top:0;mso-wrap-distance-right:9pt;mso-wrap-distance-bottom:0;mso-position-horizontal:absolute;mso-position-horizontal-relative:text;mso-position-vertical:absolute;mso-position-vertical-relative:text;mso-width-percent:0;mso-height-percent:0;mso-width-relative:margin;mso-height-relative:margin;v-text-anchor:middle" arcsize="10923f" o:gfxdata="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" filled="f" strokecolor="#00b050" strokeweight="3pt">
+              <v:roundrect w14:anchorId="23E82782" id="Rounded Rectangle 3" o:spid="_x0000_s1026" style="position:absolute;margin-left:154.4pt;margin-top:52.8pt;width:309.15pt;height:265.8pt;z-index:251662336;visibility:visible;mso-wrap-style:square;mso-width-percent:0;mso-height-percent:0;mso-wrap-distance-left:9pt;mso-wrap-distance-top:0;mso-wrap-distance-right:9pt;mso-wrap-distance-bottom:0;mso-position-horizontal:absolute;mso-position-horizontal-relative:text;mso-position-vertical:absolute;mso-position-vertical-relative:text;mso-width-percent:0;mso-height-percent:0;mso-width-relative:margin;mso-height-relative:margin;v-text-anchor:middle" arcsize="10923f" o:gfxdata="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" filled="f" strokecolor="#265317 [1609]" strokeweight="3pt">
                 <v:stroke joinstyle="miter"/>
               </v:roundrect>
             </w:pict>
@@ -746,7 +1011,7 @@
         <mc:AlternateContent>
           <mc:Choice Requires="wps">
             <w:drawing>
-              <wp:anchor distT="0" distB="0" distL="114300" distR="114300" simplePos="0" relativeHeight="251663360" behindDoc="0" locked="0" layoutInCell="1" allowOverlap="1" wp14:anchorId="1DC1956B" wp14:editId="6636B181">
+              <wp:anchor distT="0" distB="0" distL="114300" distR="114300" simplePos="0" relativeHeight="251663360" behindDoc="0" locked="0" layoutInCell="1" allowOverlap="1" wp14:anchorId="1DC1956B" wp14:editId="3E7D6A3F">
                 <wp:simplePos x="0" y="0"/>
                 <wp:positionH relativeFrom="column">
                   <wp:posOffset>5906819</wp:posOffset>
@@ -795,7 +1060,7 @@
                             <w:pPr>
                               <w:rPr>
                                 <w:rFonts w:ascii="Arial" w:hAnsi="Arial" w:cs="Arial"/>
-                                <w:color w:val="00B050"/>
+                                <w:color w:val="275317" w:themeColor="accent6" w:themeShade="80"/>
                                 <w:sz w:val="20"/>
                                 <w:szCs w:val="20"/>
                               </w:rPr>
@@ -803,7 +1068,7 @@
                             <w:r>
                               <w:rPr>
                                 <w:rFonts w:ascii="Arial" w:hAnsi="Arial" w:cs="Arial"/>
-                                <w:color w:val="00B050"/>
+                                <w:color w:val="275317" w:themeColor="accent6" w:themeShade="80"/>
                                 <w:sz w:val="20"/>
                                 <w:szCs w:val="20"/>
                               </w:rPr>
@@ -832,14 +1097,14 @@
           </mc:Choice>
           <mc:Fallback>
             <w:pict>
-              <v:shape w14:anchorId="1DC1956B" id="_x0000_s1029" type="#_x0000_t202" style="position:absolute;margin-left:465.1pt;margin-top:158.1pt;width:78.1pt;height:45.4pt;z-index:251663360;visibility:visible;mso-wrap-style:square;mso-width-percent:0;mso-height-percent:0;mso-wrap-distance-left:9pt;mso-wrap-distance-top:0;mso-wrap-distance-right:9pt;mso-wrap-distance-bottom:0;mso-position-horizontal:absolute;mso-position-horizontal-relative:text;mso-position-vertical:absolute;mso-position-vertical-relative:text;mso-width-percent:0;mso-height-percent:0;mso-width-relative:margin;mso-height-relative:margin;v-text-anchor:top" o:gfxdata="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" fillcolor="white [3201]" stroked="f" strokeweight="1pt">
+              <v:shape w14:anchorId="1DC1956B" id="_x0000_s1030" type="#_x0000_t202" style="position:absolute;margin-left:465.1pt;margin-top:158.1pt;width:78.1pt;height:45.4pt;z-index:251663360;visibility:visible;mso-wrap-style:square;mso-width-percent:0;mso-height-percent:0;mso-wrap-distance-left:9pt;mso-wrap-distance-top:0;mso-wrap-distance-right:9pt;mso-wrap-distance-bottom:0;mso-position-horizontal:absolute;mso-position-horizontal-relative:text;mso-position-vertical:absolute;mso-position-vertical-relative:text;mso-width-percent:0;mso-height-percent:0;mso-width-relative:margin;mso-height-relative:margin;v-text-anchor:top" o:gfxdata="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" fillcolor="white [3201]" stroked="f" strokeweight="1pt">
                 <v:textbox>
                   <w:txbxContent>
                     <w:p>
                       <w:pPr>
                         <w:rPr>
                           <w:rFonts w:ascii="Arial" w:hAnsi="Arial" w:cs="Arial"/>
-                          <w:color w:val="00B050"/>
+                          <w:color w:val="275317" w:themeColor="accent6" w:themeShade="80"/>
                           <w:sz w:val="20"/>
                           <w:szCs w:val="20"/>
                         </w:rPr>
@@ -847,7 +1112,7 @@
                       <w:r>
                         <w:rPr>
                           <w:rFonts w:ascii="Arial" w:hAnsi="Arial" w:cs="Arial"/>
-                          <w:color w:val="00B050"/>
+                          <w:color w:val="275317" w:themeColor="accent6" w:themeShade="80"/>
                           <w:sz w:val="20"/>
                           <w:szCs w:val="20"/>
                         </w:rPr>
@@ -868,7 +1133,7 @@
         <mc:AlternateContent>
           <mc:Choice Requires="wps">
             <w:drawing>
-              <wp:anchor distT="0" distB="0" distL="114300" distR="114300" simplePos="0" relativeHeight="251672576" behindDoc="0" locked="0" layoutInCell="1" allowOverlap="1" wp14:anchorId="2D95F2F4" wp14:editId="5B44995F">
+              <wp:anchor distT="0" distB="0" distL="114300" distR="114300" simplePos="0" relativeHeight="251672576" behindDoc="0" locked="0" layoutInCell="1" allowOverlap="1" wp14:anchorId="2D95F2F4" wp14:editId="6C61B9B1">
                 <wp:simplePos x="0" y="0"/>
                 <wp:positionH relativeFrom="column">
                   <wp:posOffset>-913081</wp:posOffset>
@@ -976,7 +1241,7 @@
           </mc:Choice>
           <mc:Fallback>
             <w:pict>
-              <v:shape w14:anchorId="2D95F2F4" id="_x0000_s1030" type="#_x0000_t202" style="position:absolute;margin-left:-71.9pt;margin-top:148.7pt;width:69.7pt;height:39.9pt;z-index:251672576;visibility:visible;mso-wrap-style:square;mso-width-percent:0;mso-height-percent:0;mso-wrap-distance-left:9pt;mso-wrap-distance-top:0;mso-wrap-distance-right:9pt;mso-wrap-distance-bottom:0;mso-position-horizontal:absolute;mso-position-horizontal-relative:text;mso-position-vertical:absolute;mso-position-vertical-relative:text;mso-width-percent:0;mso-height-percent:0;mso-width-relative:margin;mso-height-relative:margin;v-text-anchor:top" o:gfxdata="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" fillcolor="white [3201]" stroked="f" strokeweight="1pt">
+              <v:shape w14:anchorId="2D95F2F4" id="_x0000_s1031" type="#_x0000_t202" style="position:absolute;margin-left:-71.9pt;margin-top:148.7pt;width:69.7pt;height:39.9pt;z-index:251672576;visibility:visible;mso-wrap-style:square;mso-width-percent:0;mso-height-percent:0;mso-wrap-distance-left:9pt;mso-wrap-distance-top:0;mso-wrap-distance-right:9pt;mso-wrap-distance-bottom:0;mso-position-horizontal:absolute;mso-position-horizontal-relative:text;mso-position-vertical:absolute;mso-position-vertical-relative:text;mso-width-percent:0;mso-height-percent:0;mso-width-relative:margin;mso-height-relative:margin;v-text-anchor:top" o:gfxdata="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" fillcolor="white [3201]" stroked="f" strokeweight="1pt">
                 <v:textbox>
                   <w:txbxContent>
                     <w:p>
@@ -1031,7 +1296,7 @@
         <mc:AlternateContent>
           <mc:Choice Requires="wps">
             <w:drawing>
-              <wp:anchor distT="0" distB="0" distL="114300" distR="114300" simplePos="0" relativeHeight="251671552" behindDoc="0" locked="0" layoutInCell="1" allowOverlap="1" wp14:anchorId="2B791401" wp14:editId="71BCC6D9">
+              <wp:anchor distT="0" distB="0" distL="114300" distR="114300" simplePos="0" relativeHeight="251671552" behindDoc="0" locked="0" layoutInCell="1" allowOverlap="1" wp14:anchorId="2B791401" wp14:editId="7C1DAE16">
                 <wp:simplePos x="0" y="0"/>
                 <wp:positionH relativeFrom="column">
                   <wp:posOffset>3815031</wp:posOffset>
@@ -1088,14 +1353,7 @@
                                 <w:rFonts w:ascii="Arial" w:hAnsi="Arial" w:cs="Arial"/>
                                 <w:color w:val="E97132" w:themeColor="accent2"/>
                               </w:rPr>
-                              <w:t>p-values</w:t>
-                            </w:r>
-                            <w:r>
-                              <w:rPr>
-                                <w:rFonts w:ascii="Arial" w:hAnsi="Arial" w:cs="Arial"/>
-                                <w:color w:val="E97132" w:themeColor="accent2"/>
-                              </w:rPr>
-                              <w:t xml:space="preserve"> </w:t>
+                              <w:t xml:space="preserve">p-values </w:t>
                             </w:r>
                           </w:p>
                         </w:txbxContent>
@@ -1120,7 +1378,7 @@
           </mc:Choice>
           <mc:Fallback>
             <w:pict>
-              <v:shape w14:anchorId="2B791401" id="_x0000_s1031" type="#_x0000_t202" style="position:absolute;margin-left:300.4pt;margin-top:57.3pt;width:82.5pt;height:22.7pt;z-index:251671552;visibility:visible;mso-wrap-style:square;mso-width-percent:0;mso-height-percent:0;mso-wrap-distance-left:9pt;mso-wrap-distance-top:0;mso-wrap-distance-right:9pt;mso-wrap-distance-bottom:0;mso-position-horizontal:absolute;mso-position-horizontal-relative:text;mso-position-vertical:absolute;mso-position-vertical-relative:text;mso-width-percent:0;mso-height-percent:0;mso-width-relative:margin;mso-height-relative:margin;v-text-anchor:top" o:gfxdata="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" fillcolor="white [3201]" stroked="f" strokeweight="1pt">
+              <v:shape w14:anchorId="2B791401" id="_x0000_s1032" type="#_x0000_t202" style="position:absolute;margin-left:300.4pt;margin-top:57.3pt;width:82.5pt;height:22.7pt;z-index:251671552;visibility:visible;mso-wrap-style:square;mso-width-percent:0;mso-height-percent:0;mso-wrap-distance-left:9pt;mso-wrap-distance-top:0;mso-wrap-distance-right:9pt;mso-wrap-distance-bottom:0;mso-position-horizontal:absolute;mso-position-horizontal-relative:text;mso-position-vertical:absolute;mso-position-vertical-relative:text;mso-width-percent:0;mso-height-percent:0;mso-width-relative:margin;mso-height-relative:margin;v-text-anchor:top" o:gfxdata="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" fillcolor="white [3201]" stroked="f" strokeweight="1pt">
                 <v:textbox>
                   <w:txbxContent>
                     <w:p>
@@ -1135,14 +1393,7 @@
                           <w:rFonts w:ascii="Arial" w:hAnsi="Arial" w:cs="Arial"/>
                           <w:color w:val="E97132" w:themeColor="accent2"/>
                         </w:rPr>
-                        <w:t>p-values</w:t>
-                      </w:r>
-                      <w:r>
-                        <w:rPr>
-                          <w:rFonts w:ascii="Arial" w:hAnsi="Arial" w:cs="Arial"/>
-                          <w:color w:val="E97132" w:themeColor="accent2"/>
-                        </w:rPr>
-                        <w:t xml:space="preserve"> </w:t>
+                        <w:t xml:space="preserve">p-values </w:t>
                       </w:r>
                     </w:p>
                   </w:txbxContent>
@@ -1159,7 +1410,7 @@
         <mc:AlternateContent>
           <mc:Choice Requires="wps">
             <w:drawing>
-              <wp:anchor distT="0" distB="0" distL="114300" distR="114300" simplePos="0" relativeHeight="251676672" behindDoc="0" locked="0" layoutInCell="1" allowOverlap="1" wp14:anchorId="00A181C4" wp14:editId="72255DE7">
+              <wp:anchor distT="0" distB="0" distL="114300" distR="114300" simplePos="0" relativeHeight="251676672" behindDoc="0" locked="0" layoutInCell="1" allowOverlap="1" wp14:anchorId="00A181C4" wp14:editId="19AC8CB0">
                 <wp:simplePos x="0" y="0"/>
                 <wp:positionH relativeFrom="column">
                   <wp:posOffset>3637932</wp:posOffset>
@@ -1227,7 +1478,7 @@
           </mc:Choice>
           <mc:Fallback>
             <w:pict>
-              <v:roundrect w14:anchorId="22D3ED85" id="Rounded Rectangle 3" o:spid="_x0000_s1026" style="position:absolute;margin-left:286.45pt;margin-top:61.55pt;width:13.95pt;height:6.9pt;z-index:251676672;visibility:visible;mso-wrap-style:square;mso-width-percent:0;mso-height-percent:0;mso-wrap-distance-left:9pt;mso-wrap-distance-top:0;mso-wrap-distance-right:9pt;mso-wrap-distance-bottom:0;mso-position-horizontal:absolute;mso-position-horizontal-relative:text;mso-position-vertical:absolute;mso-position-vertical-relative:text;mso-width-percent:0;mso-height-percent:0;mso-width-relative:margin;mso-height-relative:margin;v-text-anchor:middle" arcsize="10923f" o:gfxdata="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" filled="f" strokecolor="#e97132 [3205]" strokeweight="1.5pt">
+              <v:roundrect w14:anchorId="1A489031" id="Rounded Rectangle 3" o:spid="_x0000_s1026" style="position:absolute;margin-left:286.45pt;margin-top:61.55pt;width:13.95pt;height:6.9pt;z-index:251676672;visibility:visible;mso-wrap-style:square;mso-width-percent:0;mso-height-percent:0;mso-wrap-distance-left:9pt;mso-wrap-distance-top:0;mso-wrap-distance-right:9pt;mso-wrap-distance-bottom:0;mso-position-horizontal:absolute;mso-position-horizontal-relative:text;mso-position-vertical:absolute;mso-position-vertical-relative:text;mso-width-percent:0;mso-height-percent:0;mso-width-relative:margin;mso-height-relative:margin;v-text-anchor:middle" arcsize="10923f" o:gfxdata="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" filled="f" strokecolor="#e97132 [3205]" strokeweight="1.5pt">
                 <v:stroke joinstyle="miter"/>
               </v:roundrect>
             </w:pict>
@@ -1241,7 +1492,7 @@
         <mc:AlternateContent>
           <mc:Choice Requires="wps">
             <w:drawing>
-              <wp:anchor distT="0" distB="0" distL="114300" distR="114300" simplePos="0" relativeHeight="251674624" behindDoc="0" locked="0" layoutInCell="1" allowOverlap="1" wp14:anchorId="35AD3C90" wp14:editId="1E90567D">
+              <wp:anchor distT="0" distB="0" distL="114300" distR="114300" simplePos="0" relativeHeight="251674624" behindDoc="0" locked="0" layoutInCell="1" allowOverlap="1" wp14:anchorId="35AD3C90" wp14:editId="0B9DF7CF">
                 <wp:simplePos x="0" y="0"/>
                 <wp:positionH relativeFrom="column">
                   <wp:posOffset>2929317</wp:posOffset>
@@ -1309,7 +1560,7 @@
           </mc:Choice>
           <mc:Fallback>
             <w:pict>
-              <v:roundrect w14:anchorId="53631012" id="Rounded Rectangle 3" o:spid="_x0000_s1026" style="position:absolute;margin-left:230.65pt;margin-top:61.8pt;width:8.55pt;height:6.65pt;z-index:251674624;visibility:visible;mso-wrap-style:square;mso-width-percent:0;mso-height-percent:0;mso-wrap-distance-left:9pt;mso-wrap-distance-top:0;mso-wrap-distance-right:9pt;mso-wrap-distance-bottom:0;mso-position-horizontal:absolute;mso-position-horizontal-relative:text;mso-position-vertical:absolute;mso-position-vertical-relative:text;mso-width-percent:0;mso-height-percent:0;mso-width-relative:margin;mso-height-relative:margin;v-text-anchor:middle" arcsize="10923f" o:gfxdata="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" filled="f" strokecolor="#e97132 [3205]" strokeweight="1.5pt">
+              <v:roundrect w14:anchorId="6D220191" id="Rounded Rectangle 3" o:spid="_x0000_s1026" style="position:absolute;margin-left:230.65pt;margin-top:61.8pt;width:8.55pt;height:6.65pt;z-index:251674624;visibility:visible;mso-wrap-style:square;mso-width-percent:0;mso-height-percent:0;mso-wrap-distance-left:9pt;mso-wrap-distance-top:0;mso-wrap-distance-right:9pt;mso-wrap-distance-bottom:0;mso-position-horizontal:absolute;mso-position-horizontal-relative:text;mso-position-vertical:absolute;mso-position-vertical-relative:text;mso-width-percent:0;mso-height-percent:0;mso-width-relative:margin;mso-height-relative:margin;v-text-anchor:middle" arcsize="10923f" o:gfxdata="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" filled="f" strokecolor="#e97132 [3205]" strokeweight="1.5pt">
                 <v:stroke joinstyle="miter"/>
               </v:roundrect>
             </w:pict>
@@ -1323,7 +1574,7 @@
         <mc:AlternateContent>
           <mc:Choice Requires="wps">
             <w:drawing>
-              <wp:anchor distT="0" distB="0" distL="114300" distR="114300" simplePos="0" relativeHeight="251665408" behindDoc="0" locked="0" layoutInCell="1" allowOverlap="1" wp14:anchorId="6503A6EA" wp14:editId="2252BEB9">
+              <wp:anchor distT="0" distB="0" distL="114300" distR="114300" simplePos="0" relativeHeight="251665408" behindDoc="0" locked="0" layoutInCell="1" allowOverlap="1" wp14:anchorId="6503A6EA" wp14:editId="463878B2">
                 <wp:simplePos x="0" y="0"/>
                 <wp:positionH relativeFrom="column">
                   <wp:posOffset>2298700</wp:posOffset>
@@ -1391,7 +1642,7 @@
           </mc:Choice>
           <mc:Fallback>
             <w:pict>
-              <v:roundrect w14:anchorId="6AF04EBE" id="Rounded Rectangle 3" o:spid="_x0000_s1026" style="position:absolute;margin-left:181pt;margin-top:61.9pt;width:8.55pt;height:6.65pt;z-index:251665408;visibility:visible;mso-wrap-style:square;mso-width-percent:0;mso-height-percent:0;mso-wrap-distance-left:9pt;mso-wrap-distance-top:0;mso-wrap-distance-right:9pt;mso-wrap-distance-bottom:0;mso-position-horizontal:absolute;mso-position-horizontal-relative:text;mso-position-vertical:absolute;mso-position-vertical-relative:text;mso-width-percent:0;mso-height-percent:0;mso-width-relative:margin;mso-height-relative:margin;v-text-anchor:middle" arcsize="10923f" o:gfxdata="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" filled="f" strokecolor="#e97132 [3205]" strokeweight="1.5pt">
+              <v:roundrect w14:anchorId="56A96CCF" id="Rounded Rectangle 3" o:spid="_x0000_s1026" style="position:absolute;margin-left:181pt;margin-top:61.9pt;width:8.55pt;height:6.65pt;z-index:251665408;visibility:visible;mso-wrap-style:square;mso-width-percent:0;mso-height-percent:0;mso-wrap-distance-left:9pt;mso-wrap-distance-top:0;mso-wrap-distance-right:9pt;mso-wrap-distance-bottom:0;mso-position-horizontal:absolute;mso-position-horizontal-relative:text;mso-position-vertical:absolute;mso-position-vertical-relative:text;mso-width-percent:0;mso-height-percent:0;mso-width-relative:margin;mso-height-relative:margin;v-text-anchor:middle" arcsize="10923f" o:gfxdata="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" filled="f" strokecolor="#e97132 [3205]" strokeweight="1.5pt">
                 <v:stroke joinstyle="miter"/>
               </v:roundrect>
             </w:pict>
@@ -1405,7 +1656,7 @@
         <mc:AlternateContent>
           <mc:Choice Requires="wps">
             <w:drawing>
-              <wp:anchor distT="0" distB="0" distL="114300" distR="114300" simplePos="0" relativeHeight="251669504" behindDoc="0" locked="0" layoutInCell="1" allowOverlap="1" wp14:anchorId="4B336DF9" wp14:editId="5B6B735B">
+              <wp:anchor distT="0" distB="0" distL="114300" distR="114300" simplePos="0" relativeHeight="251669504" behindDoc="0" locked="0" layoutInCell="1" allowOverlap="1" wp14:anchorId="4B336DF9" wp14:editId="7F7B1CDA">
                 <wp:simplePos x="0" y="0"/>
                 <wp:positionH relativeFrom="column">
                   <wp:posOffset>174541</wp:posOffset>
@@ -1473,7 +1724,7 @@
           </mc:Choice>
           <mc:Fallback>
             <w:pict>
-              <v:roundrect w14:anchorId="1CCB28BF" id="Rounded Rectangle 3" o:spid="_x0000_s1026" style="position:absolute;margin-left:13.75pt;margin-top:422.2pt;width:150.4pt;height:14.95pt;z-index:251669504;visibility:visible;mso-wrap-style:square;mso-width-percent:0;mso-height-percent:0;mso-wrap-distance-left:9pt;mso-wrap-distance-top:0;mso-wrap-distance-right:9pt;mso-wrap-distance-bottom:0;mso-position-horizontal:absolute;mso-position-horizontal-relative:text;mso-position-vertical:absolute;mso-position-vertical-relative:text;mso-width-percent:0;mso-height-percent:0;mso-width-relative:margin;mso-height-relative:margin;v-text-anchor:middle" arcsize="10923f" o:gfxdata="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" filled="f" strokecolor="#e97132 [3205]" strokeweight="3pt">
+              <v:roundrect w14:anchorId="75B5B7E1" id="Rounded Rectangle 3" o:spid="_x0000_s1026" style="position:absolute;margin-left:13.75pt;margin-top:422.2pt;width:150.4pt;height:14.95pt;z-index:251669504;visibility:visible;mso-wrap-style:square;mso-width-percent:0;mso-height-percent:0;mso-wrap-distance-left:9pt;mso-wrap-distance-top:0;mso-wrap-distance-right:9pt;mso-wrap-distance-bottom:0;mso-position-horizontal:absolute;mso-position-horizontal-relative:text;mso-position-vertical:absolute;mso-position-vertical-relative:text;mso-width-percent:0;mso-height-percent:0;mso-width-relative:margin;mso-height-relative:margin;v-text-anchor:middle" arcsize="10923f" o:gfxdata="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" filled="f" strokecolor="#e97132 [3205]" strokeweight="3pt">
                 <v:stroke joinstyle="miter"/>
               </v:roundrect>
             </w:pict>
@@ -1487,7 +1738,7 @@
         <mc:AlternateContent>
           <mc:Choice Requires="wps">
             <w:drawing>
-              <wp:anchor distT="0" distB="0" distL="114300" distR="114300" simplePos="0" relativeHeight="251659264" behindDoc="0" locked="0" layoutInCell="1" allowOverlap="1" wp14:anchorId="1E4D1181" wp14:editId="6CF620D4">
+              <wp:anchor distT="0" distB="0" distL="114300" distR="114300" simplePos="0" relativeHeight="251659264" behindDoc="0" locked="0" layoutInCell="1" allowOverlap="1" wp14:anchorId="1E4D1181" wp14:editId="310ECF62">
                 <wp:simplePos x="0" y="0"/>
                 <wp:positionH relativeFrom="column">
                   <wp:posOffset>977</wp:posOffset>
@@ -1558,7 +1809,7 @@
           </mc:Choice>
           <mc:Fallback>
             <w:pict>
-              <v:roundrect w14:anchorId="12859B25" id="Rounded Rectangle 3" o:spid="_x0000_s1026" style="position:absolute;margin-left:.1pt;margin-top:52.9pt;width:151.4pt;height:265.85pt;z-index:251659264;visibility:visible;mso-wrap-style:square;mso-width-percent:0;mso-height-percent:0;mso-wrap-distance-left:9pt;mso-wrap-distance-top:0;mso-wrap-distance-right:9pt;mso-wrap-distance-bottom:0;mso-position-horizontal:absolute;mso-position-horizontal-relative:text;mso-position-vertical:absolute;mso-position-vertical-relative:text;mso-width-percent:0;mso-height-percent:0;mso-width-relative:margin;mso-height-relative:margin;v-text-anchor:middle" arcsize="10923f" o:gfxdata="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" filled="f" strokecolor="#215e99 [2431]" strokeweight="3pt">
+              <v:roundrect w14:anchorId="6AFDE299" id="Rounded Rectangle 3" o:spid="_x0000_s1026" style="position:absolute;margin-left:.1pt;margin-top:52.9pt;width:151.4pt;height:265.85pt;z-index:251659264;visibility:visible;mso-wrap-style:square;mso-width-percent:0;mso-height-percent:0;mso-wrap-distance-left:9pt;mso-wrap-distance-top:0;mso-wrap-distance-right:9pt;mso-wrap-distance-bottom:0;mso-position-horizontal:absolute;mso-position-horizontal-relative:text;mso-position-vertical:absolute;mso-position-vertical-relative:text;mso-width-percent:0;mso-height-percent:0;mso-width-relative:margin;mso-height-relative:margin;v-text-anchor:middle" arcsize="10923f" o:gfxdata="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" filled="f" strokecolor="#215e99 [2431]" strokeweight="3pt">
                 <v:stroke joinstyle="miter"/>
               </v:roundrect>
             </w:pict>
@@ -1570,7 +1821,7 @@
           <w:noProof/>
         </w:rPr>
         <w:drawing>
-          <wp:inline distT="0" distB="0" distL="0" distR="0" wp14:anchorId="19DC9504" wp14:editId="460463F7">
+          <wp:inline distT="0" distB="0" distL="0" distR="0" wp14:anchorId="19DC9504" wp14:editId="2036A391">
             <wp:extent cx="5943600" cy="5626100"/>
             <wp:effectExtent l="0" t="0" r="0" b="0"/>
             <wp:docPr id="1419990150" name="Picture 5" descr="A table with numbers and a number of text&#10;&#10;Description automatically generated with medium confidence"/>
@@ -1841,15 +2092,6 @@
         </w:rPr>
         <w:t>, holding all other independent variables constant.</w:t>
       </w:r>
-    </w:p>
-    <w:p>
-      <w:pPr>
-        <w:pStyle w:val="ListParagraph"/>
-        <w:rPr>
-          <w:sz w:val="32"/>
-          <w:szCs w:val="28"/>
-        </w:rPr>
-      </w:pPr>
     </w:p>
     <w:sectPr>
       <w:pgSz w:w="12240" w:h="15840"/>

</xml_diff>